<commit_message>
this should be closer to what we need
</commit_message>
<xml_diff>
--- a/output2.docx
+++ b/output2.docx
@@ -86,7 +86,7 @@
           <w:u w:val="none"/>
           <w:lang w:val="en-US"/>
         </w:rPr>
-        <w:t>28.10.2025</w:t>
+        <w:t>29.10.2025</w:t>
       </w:r>
     </w:p>
     <w:p xmlns:wp14="http://schemas.microsoft.com/office/word/2010/wordml" wp14:textId="77777777">
@@ -146,7 +146,7 @@
           <w:u w:val="none"/>
           <w:lang w:val="en-US"/>
         </w:rPr>
-        <w:t xml:space="preserve">1314/1245 </w:t>
+        <w:t xml:space="preserve">4214/4213 </w:t>
       </w:r>
       <w:r>
         <w:rPr>
@@ -174,7 +174,7 @@
           <w:u w:val="none"/>
           <w:lang w:val="en-US"/>
         </w:rPr>
-        <w:t>28.10.2025</w:t>
+        <w:t>29.10.2025</w:t>
       </w:r>
     </w:p>
     <w:p xmlns:wp14="http://schemas.microsoft.com/office/word/2010/wordml" wp14:textId="77777777">
@@ -3969,7 +3969,7 @@
                 <w:u w:val="none"/>
                 <w:lang w:val="en-US"/>
               </w:rPr>
-              <w:t>28.10.2025</w:t>
+              <w:t>29.10.2025</w:t>
             </w:r>
           </w:p>
         </w:tc>
@@ -4270,7 +4270,7 @@
           <w:u w:val="none"/>
           <w:lang w:val="en-US"/>
         </w:rPr>
-        <w:t>28.10.2025</w:t>
+        <w:t>29.10.2025</w:t>
       </w:r>
     </w:p>
     <w:p xmlns:wp14="http://schemas.microsoft.com/office/word/2010/wordml" wp14:textId="77777777">
@@ -4415,7 +4415,7 @@
           <w:u w:val="none"/>
           <w:lang w:val="en-US"/>
         </w:rPr>
-        <w:t>28.10.2025</w:t>
+        <w:t>29.10.2025</w:t>
       </w:r>
     </w:p>
     <w:p xmlns:wp14="http://schemas.microsoft.com/office/word/2010/wordml" wp14:textId="0620E1F3">

</xml_diff>